<commit_message>
alien rockets and player rockets good, collisions now need recoding
</commit_message>
<xml_diff>
--- a/Project 1 Readme.docx
+++ b/Project 1 Readme.docx
@@ -320,27 +320,7 @@
           <w:sz w:val="24"/>
           <w:szCs w:val="24"/>
         </w:rPr>
-        <w:t xml:space="preserve">Make a copy of this document for each project you use throughout the course and fill in each section. Keep your copy in your Outcomes folder, so the team </w:t>
-      </w:r>
-      <w:proofErr w:type="gramStart"/>
-      <w:r>
-        <w:rPr>
-          <w:rFonts w:ascii="Proxima Nova" w:eastAsia="Proxima Nova" w:hAnsi="Proxima Nova" w:cs="Proxima Nova"/>
-          <w:b/>
-          <w:sz w:val="24"/>
-          <w:szCs w:val="24"/>
-        </w:rPr>
-        <w:t>is able to</w:t>
-      </w:r>
-      <w:proofErr w:type="gramEnd"/>
-      <w:r>
-        <w:rPr>
-          <w:rFonts w:ascii="Proxima Nova" w:eastAsia="Proxima Nova" w:hAnsi="Proxima Nova" w:cs="Proxima Nova"/>
-          <w:b/>
-          <w:sz w:val="24"/>
-          <w:szCs w:val="24"/>
-        </w:rPr>
-        <w:t xml:space="preserve"> add feedback into your docs.</w:t>
+        <w:t>Make a copy of this document for each project you use throughout the course and fill in each section. Keep your copy in your Outcomes folder, so the team is able to add feedback into your docs.</w:t>
       </w:r>
     </w:p>
     <w:p>
@@ -528,16 +508,8 @@
         <w:rPr>
           <w:rFonts w:ascii="Proxima Nova" w:eastAsia="Proxima Nova" w:hAnsi="Proxima Nova" w:cs="Proxima Nova"/>
         </w:rPr>
-        <w:t xml:space="preserve"> JavaScript, jQuery, </w:t>
-      </w:r>
-      <w:proofErr w:type="gramStart"/>
-      <w:r>
-        <w:rPr>
-          <w:rFonts w:ascii="Proxima Nova" w:eastAsia="Proxima Nova" w:hAnsi="Proxima Nova" w:cs="Proxima Nova"/>
-        </w:rPr>
-        <w:t>MongoDB</w:t>
-      </w:r>
-      <w:proofErr w:type="gramEnd"/>
+        <w:t xml:space="preserve"> JavaScript, jQuery, MongoDB</w:t>
+      </w:r>
     </w:p>
     <w:p>
       <w:pPr>
@@ -573,16 +545,8 @@
         <w:rPr>
           <w:rFonts w:ascii="Proxima Nova" w:eastAsia="Proxima Nova" w:hAnsi="Proxima Nova" w:cs="Proxima Nova"/>
         </w:rPr>
-        <w:t xml:space="preserve"> throughout - headers, indentation, full stops in bullets </w:t>
-      </w:r>
-      <w:proofErr w:type="gramStart"/>
-      <w:r>
-        <w:rPr>
-          <w:rFonts w:ascii="Proxima Nova" w:eastAsia="Proxima Nova" w:hAnsi="Proxima Nova" w:cs="Proxima Nova"/>
-        </w:rPr>
-        <w:t>etc</w:t>
-      </w:r>
-      <w:proofErr w:type="gramEnd"/>
+        <w:t xml:space="preserve"> throughout - headers, indentation, full stops in bullets etc</w:t>
+      </w:r>
     </w:p>
     <w:p>
       <w:pPr>
@@ -612,17 +576,8 @@
           <w:rFonts w:ascii="Proxima Nova" w:eastAsia="Proxima Nova" w:hAnsi="Proxima Nova" w:cs="Proxima Nova"/>
           <w:b/>
         </w:rPr>
-        <w:t xml:space="preserve">hyperlink included </w:t>
-      </w:r>
-      <w:proofErr w:type="gramStart"/>
-      <w:r>
-        <w:rPr>
-          <w:rFonts w:ascii="Proxima Nova" w:eastAsia="Proxima Nova" w:hAnsi="Proxima Nova" w:cs="Proxima Nova"/>
-          <w:b/>
-        </w:rPr>
-        <w:t>works</w:t>
-      </w:r>
-      <w:proofErr w:type="gramEnd"/>
+        <w:t>hyperlink included works</w:t>
+      </w:r>
     </w:p>
     <w:p>
       <w:pPr>
@@ -678,16 +633,8 @@
         <w:rPr>
           <w:rFonts w:ascii="Proxima Nova" w:eastAsia="Proxima Nova" w:hAnsi="Proxima Nova" w:cs="Proxima Nova"/>
         </w:rPr>
-        <w:t xml:space="preserve">These can be still screenshots or </w:t>
-      </w:r>
-      <w:proofErr w:type="gramStart"/>
-      <w:r>
-        <w:rPr>
-          <w:rFonts w:ascii="Proxima Nova" w:eastAsia="Proxima Nova" w:hAnsi="Proxima Nova" w:cs="Proxima Nova"/>
-        </w:rPr>
-        <w:t>gifs</w:t>
-      </w:r>
-      <w:proofErr w:type="gramEnd"/>
+        <w:t>These can be still screenshots or gifs</w:t>
+      </w:r>
     </w:p>
     <w:p>
       <w:pPr>
@@ -703,16 +650,8 @@
         <w:rPr>
           <w:rFonts w:ascii="Proxima Nova" w:eastAsia="Proxima Nova" w:hAnsi="Proxima Nova" w:cs="Proxima Nova"/>
         </w:rPr>
-        <w:t xml:space="preserve">This breaks up the text in your ReadMe and helps to keep the reader </w:t>
-      </w:r>
-      <w:proofErr w:type="gramStart"/>
-      <w:r>
-        <w:rPr>
-          <w:rFonts w:ascii="Proxima Nova" w:eastAsia="Proxima Nova" w:hAnsi="Proxima Nova" w:cs="Proxima Nova"/>
-        </w:rPr>
-        <w:t>engaged</w:t>
-      </w:r>
-      <w:proofErr w:type="gramEnd"/>
+        <w:t>This breaks up the text in your ReadMe and helps to keep the reader engaged</w:t>
+      </w:r>
     </w:p>
     <w:p>
       <w:pPr>
@@ -894,27 +833,7 @@
           <w:sz w:val="24"/>
           <w:szCs w:val="24"/>
         </w:rPr>
-        <w:t xml:space="preserve">Here, </w:t>
-      </w:r>
-      <w:proofErr w:type="gramStart"/>
-      <w:r>
-        <w:rPr>
-          <w:rFonts w:ascii="Proxima Nova" w:eastAsia="Proxima Nova" w:hAnsi="Proxima Nova" w:cs="Proxima Nova"/>
-          <w:i/>
-          <w:sz w:val="24"/>
-          <w:szCs w:val="24"/>
-        </w:rPr>
-        <w:t>give</w:t>
-      </w:r>
-      <w:proofErr w:type="gramEnd"/>
-      <w:r>
-        <w:rPr>
-          <w:rFonts w:ascii="Proxima Nova" w:eastAsia="Proxima Nova" w:hAnsi="Proxima Nova" w:cs="Proxima Nova"/>
-          <w:i/>
-          <w:sz w:val="24"/>
-          <w:szCs w:val="24"/>
-        </w:rPr>
-        <w:t xml:space="preserve"> a short description of the project. It can be a couple of sentences where you discuss the point in time during the course that you completed it, the topic of the project and potentially the tech stack.</w:t>
+        <w:t>Here, give a short description of the project. It can be a couple of sentences where you discuss the point in time during the course that you completed it, the topic of the project and potentially the tech stack.</w:t>
       </w:r>
     </w:p>
     <w:p>
@@ -1035,27 +954,7 @@
           <w:sz w:val="24"/>
           <w:szCs w:val="24"/>
         </w:rPr>
-        <w:t xml:space="preserve">Here </w:t>
-      </w:r>
-      <w:proofErr w:type="gramStart"/>
-      <w:r>
-        <w:rPr>
-          <w:rFonts w:ascii="Proxima Nova" w:eastAsia="Proxima Nova" w:hAnsi="Proxima Nova" w:cs="Proxima Nova"/>
-          <w:i/>
-          <w:sz w:val="24"/>
-          <w:szCs w:val="24"/>
-        </w:rPr>
-        <w:t>include</w:t>
-      </w:r>
-      <w:proofErr w:type="gramEnd"/>
-      <w:r>
-        <w:rPr>
-          <w:rFonts w:ascii="Proxima Nova" w:eastAsia="Proxima Nova" w:hAnsi="Proxima Nova" w:cs="Proxima Nova"/>
-          <w:i/>
-          <w:sz w:val="24"/>
-          <w:szCs w:val="24"/>
-        </w:rPr>
-        <w:t xml:space="preserve"> the information on where the deployed project can be found. If login details are needed to access the full project, make sure you include them.</w:t>
+        <w:t>Here include the information on where the deployed project can be found. If login details are needed to access the full project, make sure you include them.</w:t>
       </w:r>
     </w:p>
     <w:p>
@@ -1215,27 +1114,7 @@
           <w:sz w:val="24"/>
           <w:szCs w:val="24"/>
         </w:rPr>
-        <w:t xml:space="preserve">Explain how the reader accesses your code. Include a </w:t>
-      </w:r>
-      <w:proofErr w:type="gramStart"/>
-      <w:r>
-        <w:rPr>
-          <w:rFonts w:ascii="Proxima Nova" w:eastAsia="Proxima Nova" w:hAnsi="Proxima Nova" w:cs="Proxima Nova"/>
-          <w:i/>
-          <w:sz w:val="24"/>
-          <w:szCs w:val="24"/>
-        </w:rPr>
-        <w:t>step by step</w:t>
-      </w:r>
-      <w:proofErr w:type="gramEnd"/>
-      <w:r>
-        <w:rPr>
-          <w:rFonts w:ascii="Proxima Nova" w:eastAsia="Proxima Nova" w:hAnsi="Proxima Nova" w:cs="Proxima Nova"/>
-          <w:i/>
-          <w:sz w:val="24"/>
-          <w:szCs w:val="24"/>
-        </w:rPr>
-        <w:t xml:space="preserve"> approach.</w:t>
+        <w:t>Explain how the reader accesses your code. Include a step by step approach.</w:t>
       </w:r>
     </w:p>
     <w:p>
@@ -2381,23 +2260,7 @@
           <w:rFonts w:ascii="Proxima Nova" w:eastAsia="Proxima Nova" w:hAnsi="Proxima Nova" w:cs="Proxima Nova"/>
           <w:i/>
         </w:rPr>
-        <w:t xml:space="preserve"> </w:t>
-      </w:r>
-      <w:proofErr w:type="gramStart"/>
-      <w:r>
-        <w:rPr>
-          <w:rFonts w:ascii="Proxima Nova" w:eastAsia="Proxima Nova" w:hAnsi="Proxima Nova" w:cs="Proxima Nova"/>
-          <w:i/>
-        </w:rPr>
-        <w:t>as a way to</w:t>
-      </w:r>
-      <w:proofErr w:type="gramEnd"/>
-      <w:r>
-        <w:rPr>
-          <w:rFonts w:ascii="Proxima Nova" w:eastAsia="Proxima Nova" w:hAnsi="Proxima Nova" w:cs="Proxima Nova"/>
-          <w:i/>
-        </w:rPr>
-        <w:t xml:space="preserve"> walk the engineers through your approach and problem solving from the start of the project through to the end.</w:t>
+        <w:t xml:space="preserve"> as a way to walk the engineers through your approach and problem solving from the start of the project through to the end.</w:t>
       </w:r>
     </w:p>
     <w:p>
@@ -2444,23 +2307,7 @@
           <w:rFonts w:ascii="Proxima Nova" w:eastAsia="Proxima Nova" w:hAnsi="Proxima Nova" w:cs="Proxima Nova"/>
           <w:i/>
         </w:rPr>
-        <w:t xml:space="preserve">You don't need to document </w:t>
-      </w:r>
-      <w:proofErr w:type="gramStart"/>
-      <w:r>
-        <w:rPr>
-          <w:rFonts w:ascii="Proxima Nova" w:eastAsia="Proxima Nova" w:hAnsi="Proxima Nova" w:cs="Proxima Nova"/>
-          <w:i/>
-        </w:rPr>
-        <w:t>every single thing</w:t>
-      </w:r>
-      <w:proofErr w:type="gramEnd"/>
-      <w:r>
-        <w:rPr>
-          <w:rFonts w:ascii="Proxima Nova" w:eastAsia="Proxima Nova" w:hAnsi="Proxima Nova" w:cs="Proxima Nova"/>
-          <w:i/>
-        </w:rPr>
-        <w:t xml:space="preserve"> you coded, but walk them through the key sections of the project build.</w:t>
+        <w:t>You don't need to document every single thing you coded, but walk them through the key sections of the project build.</w:t>
       </w:r>
     </w:p>
     <w:p>
@@ -2506,39 +2353,7 @@
           <w:rFonts w:ascii="Proxima Nova" w:eastAsia="Proxima Nova" w:hAnsi="Proxima Nova" w:cs="Proxima Nova"/>
           <w:i/>
         </w:rPr>
-        <w:t xml:space="preserve">Some people will document the build/code process by discussing the key stages they worked on. Others will do a </w:t>
-      </w:r>
-      <w:proofErr w:type="gramStart"/>
-      <w:r>
-        <w:rPr>
-          <w:rFonts w:ascii="Proxima Nova" w:eastAsia="Proxima Nova" w:hAnsi="Proxima Nova" w:cs="Proxima Nova"/>
-          <w:i/>
-        </w:rPr>
-        <w:t>day by day</w:t>
-      </w:r>
-      <w:proofErr w:type="gramEnd"/>
-      <w:r>
-        <w:rPr>
-          <w:rFonts w:ascii="Proxima Nova" w:eastAsia="Proxima Nova" w:hAnsi="Proxima Nova" w:cs="Proxima Nova"/>
-          <w:i/>
-        </w:rPr>
-        <w:t xml:space="preserve"> guide. It’s entirely up to you how you structure this, </w:t>
-      </w:r>
-      <w:proofErr w:type="gramStart"/>
-      <w:r>
-        <w:rPr>
-          <w:rFonts w:ascii="Proxima Nova" w:eastAsia="Proxima Nova" w:hAnsi="Proxima Nova" w:cs="Proxima Nova"/>
-          <w:i/>
-        </w:rPr>
-        <w:t>as long as</w:t>
-      </w:r>
-      <w:proofErr w:type="gramEnd"/>
-      <w:r>
-        <w:rPr>
-          <w:rFonts w:ascii="Proxima Nova" w:eastAsia="Proxima Nova" w:hAnsi="Proxima Nova" w:cs="Proxima Nova"/>
-          <w:i/>
-        </w:rPr>
-        <w:t xml:space="preserve"> you discuss all the key things above.</w:t>
+        <w:t>Some people will document the build/code process by discussing the key stages they worked on. Others will do a day by day guide. It’s entirely up to you how you structure this, as long as you discuss all the key things above.</w:t>
       </w:r>
     </w:p>
     <w:p>
@@ -2696,23 +2511,7 @@
           <w:rFonts w:ascii="Proxima Nova" w:eastAsia="Proxima Nova" w:hAnsi="Proxima Nova" w:cs="Proxima Nova"/>
           <w:i/>
         </w:rPr>
-        <w:t xml:space="preserve">Here you will detail any </w:t>
-      </w:r>
-      <w:proofErr w:type="gramStart"/>
-      <w:r>
-        <w:rPr>
-          <w:rFonts w:ascii="Proxima Nova" w:eastAsia="Proxima Nova" w:hAnsi="Proxima Nova" w:cs="Proxima Nova"/>
-          <w:i/>
-        </w:rPr>
-        <w:t>particular challenges</w:t>
-      </w:r>
-      <w:proofErr w:type="gramEnd"/>
-      <w:r>
-        <w:rPr>
-          <w:rFonts w:ascii="Proxima Nova" w:eastAsia="Proxima Nova" w:hAnsi="Proxima Nova" w:cs="Proxima Nova"/>
-          <w:i/>
-        </w:rPr>
-        <w:t xml:space="preserve"> you encountered as you were coding the project. </w:t>
+        <w:t xml:space="preserve">Here you will detail any particular challenges you encountered as you were coding the project. </w:t>
       </w:r>
     </w:p>
     <w:p>
@@ -2838,17 +2637,8 @@
           <w:rFonts w:ascii="Proxima Nova" w:eastAsia="Proxima Nova" w:hAnsi="Proxima Nova" w:cs="Proxima Nova"/>
           <w:i/>
         </w:rPr>
-        <w:t xml:space="preserve">Tools/Tech you </w:t>
-      </w:r>
-      <w:proofErr w:type="gramStart"/>
-      <w:r>
-        <w:rPr>
-          <w:rFonts w:ascii="Proxima Nova" w:eastAsia="Proxima Nova" w:hAnsi="Proxima Nova" w:cs="Proxima Nova"/>
-          <w:i/>
-        </w:rPr>
-        <w:t>used</w:t>
-      </w:r>
-      <w:proofErr w:type="gramEnd"/>
+        <w:t>Tools/Tech you used</w:t>
+      </w:r>
     </w:p>
     <w:p>
       <w:pPr>
@@ -2877,6 +2667,121 @@
         </w:rPr>
         <w:t>Insert your Challenges here:</w:t>
       </w:r>
+    </w:p>
+    <w:p>
+      <w:pPr>
+        <w:rPr>
+          <w:rFonts w:ascii="Proxima Nova" w:eastAsia="Proxima Nova" w:hAnsi="Proxima Nova" w:cs="Proxima Nova"/>
+          <w:b/>
+          <w:color w:val="FF0000"/>
+        </w:rPr>
+      </w:pPr>
+    </w:p>
+    <w:p>
+      <w:pPr>
+        <w:rPr>
+          <w:rFonts w:ascii="Proxima Nova" w:eastAsia="Proxima Nova" w:hAnsi="Proxima Nova" w:cs="Proxima Nova"/>
+          <w:b/>
+          <w:color w:val="FF0000"/>
+        </w:rPr>
+      </w:pPr>
+      <w:r>
+        <w:rPr>
+          <w:rFonts w:ascii="Proxima Nova" w:eastAsia="Proxima Nova" w:hAnsi="Proxima Nova" w:cs="Proxima Nova"/>
+          <w:b/>
+          <w:color w:val="FF0000"/>
+        </w:rPr>
+        <w:t>Getting the intervals for rocket fire to not interfere with each-other.</w:t>
+      </w:r>
+    </w:p>
+    <w:p>
+      <w:pPr>
+        <w:rPr>
+          <w:rFonts w:ascii="Proxima Nova" w:eastAsia="Proxima Nova" w:hAnsi="Proxima Nova" w:cs="Proxima Nova"/>
+          <w:b/>
+          <w:color w:val="FF0000"/>
+        </w:rPr>
+      </w:pPr>
+      <w:r>
+        <w:rPr>
+          <w:rFonts w:ascii="Proxima Nova" w:eastAsia="Proxima Nova" w:hAnsi="Proxima Nova" w:cs="Proxima Nova"/>
+          <w:b/>
+          <w:color w:val="FF0000"/>
+        </w:rPr>
+        <w:tab/>
+        <w:t>Global and local scope problems.</w:t>
+      </w:r>
+    </w:p>
+    <w:p>
+      <w:pPr>
+        <w:rPr>
+          <w:rFonts w:ascii="Proxima Nova" w:eastAsia="Proxima Nova" w:hAnsi="Proxima Nova" w:cs="Proxima Nova"/>
+          <w:b/>
+          <w:color w:val="FF0000"/>
+        </w:rPr>
+      </w:pPr>
+      <w:r>
+        <w:rPr>
+          <w:rFonts w:ascii="Proxima Nova" w:eastAsia="Proxima Nova" w:hAnsi="Proxima Nova" w:cs="Proxima Nova"/>
+          <w:b/>
+          <w:color w:val="FF0000"/>
+        </w:rPr>
+        <w:tab/>
+        <w:t>Which then had a knock on effect for the collisions</w:t>
+      </w:r>
+    </w:p>
+    <w:p>
+      <w:pPr>
+        <w:rPr>
+          <w:rFonts w:ascii="Proxima Nova" w:eastAsia="Proxima Nova" w:hAnsi="Proxima Nova" w:cs="Proxima Nova"/>
+          <w:b/>
+          <w:color w:val="FF0000"/>
+        </w:rPr>
+      </w:pPr>
+    </w:p>
+    <w:p>
+      <w:pPr>
+        <w:rPr>
+          <w:rFonts w:ascii="Proxima Nova" w:eastAsia="Proxima Nova" w:hAnsi="Proxima Nova" w:cs="Proxima Nova"/>
+          <w:b/>
+          <w:color w:val="FF0000"/>
+        </w:rPr>
+      </w:pPr>
+      <w:r>
+        <w:rPr>
+          <w:rFonts w:ascii="Proxima Nova" w:eastAsia="Proxima Nova" w:hAnsi="Proxima Nova" w:cs="Proxima Nova"/>
+          <w:b/>
+          <w:color w:val="FF0000"/>
+        </w:rPr>
+        <w:t>Creating a loop for the alien movement.</w:t>
+      </w:r>
+    </w:p>
+    <w:p>
+      <w:pPr>
+        <w:rPr>
+          <w:rFonts w:ascii="Proxima Nova" w:eastAsia="Proxima Nova" w:hAnsi="Proxima Nova" w:cs="Proxima Nova"/>
+          <w:b/>
+          <w:color w:val="FF0000"/>
+        </w:rPr>
+      </w:pPr>
+    </w:p>
+    <w:p>
+      <w:pPr>
+        <w:rPr>
+          <w:rFonts w:ascii="Proxima Nova" w:eastAsia="Proxima Nova" w:hAnsi="Proxima Nova" w:cs="Proxima Nova"/>
+          <w:b/>
+          <w:color w:val="FF0000"/>
+        </w:rPr>
+      </w:pPr>
+    </w:p>
+    <w:p>
+      <w:pPr>
+        <w:rPr>
+          <w:rFonts w:ascii="Proxima Nova" w:eastAsia="Proxima Nova" w:hAnsi="Proxima Nova" w:cs="Proxima Nova"/>
+          <w:b/>
+          <w:color w:val="FF0000"/>
+        </w:rPr>
+      </w:pPr>
     </w:p>
     <w:p>
       <w:pPr>
@@ -2975,7 +2880,6 @@
           <w:rFonts w:ascii="Proxima Nova" w:eastAsia="Proxima Nova" w:hAnsi="Proxima Nova" w:cs="Proxima Nova"/>
           <w:i/>
         </w:rPr>
-        <w:lastRenderedPageBreak/>
         <w:t xml:space="preserve">The Wins section is your opportunity to highlight the aspects of your project you are most proud of. See this as your chance to showcase these parts of your projects to the engineers reading your </w:t>
       </w:r>
       <w:proofErr w:type="spellStart"/>
@@ -3042,17 +2946,8 @@
           <w:rFonts w:ascii="Proxima Nova" w:eastAsia="Proxima Nova" w:hAnsi="Proxima Nova" w:cs="Proxima Nova"/>
           <w:i/>
         </w:rPr>
-        <w:t xml:space="preserve">Interesting problem solving you </w:t>
-      </w:r>
-      <w:proofErr w:type="gramStart"/>
-      <w:r>
-        <w:rPr>
-          <w:rFonts w:ascii="Proxima Nova" w:eastAsia="Proxima Nova" w:hAnsi="Proxima Nova" w:cs="Proxima Nova"/>
-          <w:i/>
-        </w:rPr>
-        <w:t>did</w:t>
-      </w:r>
-      <w:proofErr w:type="gramEnd"/>
+        <w:t>Interesting problem solving you did</w:t>
+      </w:r>
     </w:p>
     <w:p>
       <w:pPr>
@@ -3470,6 +3365,7 @@
           <w:b/>
           <w:color w:val="FF0000"/>
         </w:rPr>
+        <w:lastRenderedPageBreak/>
         <w:t>Instructions</w:t>
       </w:r>
     </w:p>
@@ -3660,23 +3556,7 @@
           <w:rFonts w:ascii="Proxima Nova" w:eastAsia="Proxima Nova" w:hAnsi="Proxima Nova" w:cs="Proxima Nova"/>
           <w:i/>
         </w:rPr>
-        <w:t xml:space="preserve">It’s common to get to the end of your project and have ideas on what you would do if you </w:t>
-      </w:r>
-      <w:proofErr w:type="gramStart"/>
-      <w:r>
-        <w:rPr>
-          <w:rFonts w:ascii="Proxima Nova" w:eastAsia="Proxima Nova" w:hAnsi="Proxima Nova" w:cs="Proxima Nova"/>
-          <w:i/>
-        </w:rPr>
-        <w:t>have</w:t>
-      </w:r>
-      <w:proofErr w:type="gramEnd"/>
-      <w:r>
-        <w:rPr>
-          <w:rFonts w:ascii="Proxima Nova" w:eastAsia="Proxima Nova" w:hAnsi="Proxima Nova" w:cs="Proxima Nova"/>
-          <w:i/>
-        </w:rPr>
-        <w:t xml:space="preserve"> more time, as well as how you might improve it. </w:t>
+        <w:t xml:space="preserve">It’s common to get to the end of your project and have ideas on what you would do if you have more time, as well as how you might improve it. </w:t>
       </w:r>
     </w:p>
     <w:p>

</xml_diff>

<commit_message>
the real CSS begins
</commit_message>
<xml_diff>
--- a/Project 1 Readme.docx
+++ b/Project 1 Readme.docx
@@ -320,7 +320,27 @@
           <w:sz w:val="24"/>
           <w:szCs w:val="24"/>
         </w:rPr>
-        <w:t>Make a copy of this document for each project you use throughout the course and fill in each section. Keep your copy in your Outcomes folder, so the team is able to add feedback into your docs.</w:t>
+        <w:t xml:space="preserve">Make a copy of this document for each project you use throughout the course and fill in each section. Keep your copy in your Outcomes folder, so the team </w:t>
+      </w:r>
+      <w:proofErr w:type="gramStart"/>
+      <w:r>
+        <w:rPr>
+          <w:rFonts w:ascii="Proxima Nova" w:eastAsia="Proxima Nova" w:hAnsi="Proxima Nova" w:cs="Proxima Nova"/>
+          <w:b/>
+          <w:sz w:val="24"/>
+          <w:szCs w:val="24"/>
+        </w:rPr>
+        <w:t>is able to</w:t>
+      </w:r>
+      <w:proofErr w:type="gramEnd"/>
+      <w:r>
+        <w:rPr>
+          <w:rFonts w:ascii="Proxima Nova" w:eastAsia="Proxima Nova" w:hAnsi="Proxima Nova" w:cs="Proxima Nova"/>
+          <w:b/>
+          <w:sz w:val="24"/>
+          <w:szCs w:val="24"/>
+        </w:rPr>
+        <w:t xml:space="preserve"> add feedback into your docs.</w:t>
       </w:r>
     </w:p>
     <w:p>
@@ -508,8 +528,16 @@
         <w:rPr>
           <w:rFonts w:ascii="Proxima Nova" w:eastAsia="Proxima Nova" w:hAnsi="Proxima Nova" w:cs="Proxima Nova"/>
         </w:rPr>
-        <w:t xml:space="preserve"> JavaScript, jQuery, MongoDB</w:t>
-      </w:r>
+        <w:t xml:space="preserve"> JavaScript, jQuery, </w:t>
+      </w:r>
+      <w:proofErr w:type="gramStart"/>
+      <w:r>
+        <w:rPr>
+          <w:rFonts w:ascii="Proxima Nova" w:eastAsia="Proxima Nova" w:hAnsi="Proxima Nova" w:cs="Proxima Nova"/>
+        </w:rPr>
+        <w:t>MongoDB</w:t>
+      </w:r>
+      <w:proofErr w:type="gramEnd"/>
     </w:p>
     <w:p>
       <w:pPr>
@@ -545,8 +573,16 @@
         <w:rPr>
           <w:rFonts w:ascii="Proxima Nova" w:eastAsia="Proxima Nova" w:hAnsi="Proxima Nova" w:cs="Proxima Nova"/>
         </w:rPr>
-        <w:t xml:space="preserve"> throughout - headers, indentation, full stops in bullets etc</w:t>
-      </w:r>
+        <w:t xml:space="preserve"> throughout - headers, indentation, full stops in bullets </w:t>
+      </w:r>
+      <w:proofErr w:type="gramStart"/>
+      <w:r>
+        <w:rPr>
+          <w:rFonts w:ascii="Proxima Nova" w:eastAsia="Proxima Nova" w:hAnsi="Proxima Nova" w:cs="Proxima Nova"/>
+        </w:rPr>
+        <w:t>etc</w:t>
+      </w:r>
+      <w:proofErr w:type="gramEnd"/>
     </w:p>
     <w:p>
       <w:pPr>
@@ -576,8 +612,17 @@
           <w:rFonts w:ascii="Proxima Nova" w:eastAsia="Proxima Nova" w:hAnsi="Proxima Nova" w:cs="Proxima Nova"/>
           <w:b/>
         </w:rPr>
-        <w:t>hyperlink included works</w:t>
-      </w:r>
+        <w:t xml:space="preserve">hyperlink included </w:t>
+      </w:r>
+      <w:proofErr w:type="gramStart"/>
+      <w:r>
+        <w:rPr>
+          <w:rFonts w:ascii="Proxima Nova" w:eastAsia="Proxima Nova" w:hAnsi="Proxima Nova" w:cs="Proxima Nova"/>
+          <w:b/>
+        </w:rPr>
+        <w:t>works</w:t>
+      </w:r>
+      <w:proofErr w:type="gramEnd"/>
     </w:p>
     <w:p>
       <w:pPr>
@@ -633,8 +678,16 @@
         <w:rPr>
           <w:rFonts w:ascii="Proxima Nova" w:eastAsia="Proxima Nova" w:hAnsi="Proxima Nova" w:cs="Proxima Nova"/>
         </w:rPr>
-        <w:t>These can be still screenshots or gifs</w:t>
-      </w:r>
+        <w:t xml:space="preserve">These can be still screenshots or </w:t>
+      </w:r>
+      <w:proofErr w:type="gramStart"/>
+      <w:r>
+        <w:rPr>
+          <w:rFonts w:ascii="Proxima Nova" w:eastAsia="Proxima Nova" w:hAnsi="Proxima Nova" w:cs="Proxima Nova"/>
+        </w:rPr>
+        <w:t>gifs</w:t>
+      </w:r>
+      <w:proofErr w:type="gramEnd"/>
     </w:p>
     <w:p>
       <w:pPr>
@@ -650,8 +703,16 @@
         <w:rPr>
           <w:rFonts w:ascii="Proxima Nova" w:eastAsia="Proxima Nova" w:hAnsi="Proxima Nova" w:cs="Proxima Nova"/>
         </w:rPr>
-        <w:t>This breaks up the text in your ReadMe and helps to keep the reader engaged</w:t>
-      </w:r>
+        <w:t xml:space="preserve">This breaks up the text in your ReadMe and helps to keep the reader </w:t>
+      </w:r>
+      <w:proofErr w:type="gramStart"/>
+      <w:r>
+        <w:rPr>
+          <w:rFonts w:ascii="Proxima Nova" w:eastAsia="Proxima Nova" w:hAnsi="Proxima Nova" w:cs="Proxima Nova"/>
+        </w:rPr>
+        <w:t>engaged</w:t>
+      </w:r>
+      <w:proofErr w:type="gramEnd"/>
     </w:p>
     <w:p>
       <w:pPr>
@@ -833,7 +894,27 @@
           <w:sz w:val="24"/>
           <w:szCs w:val="24"/>
         </w:rPr>
-        <w:t>Here, give a short description of the project. It can be a couple of sentences where you discuss the point in time during the course that you completed it, the topic of the project and potentially the tech stack.</w:t>
+        <w:t xml:space="preserve">Here, </w:t>
+      </w:r>
+      <w:proofErr w:type="gramStart"/>
+      <w:r>
+        <w:rPr>
+          <w:rFonts w:ascii="Proxima Nova" w:eastAsia="Proxima Nova" w:hAnsi="Proxima Nova" w:cs="Proxima Nova"/>
+          <w:i/>
+          <w:sz w:val="24"/>
+          <w:szCs w:val="24"/>
+        </w:rPr>
+        <w:t>give</w:t>
+      </w:r>
+      <w:proofErr w:type="gramEnd"/>
+      <w:r>
+        <w:rPr>
+          <w:rFonts w:ascii="Proxima Nova" w:eastAsia="Proxima Nova" w:hAnsi="Proxima Nova" w:cs="Proxima Nova"/>
+          <w:i/>
+          <w:sz w:val="24"/>
+          <w:szCs w:val="24"/>
+        </w:rPr>
+        <w:t xml:space="preserve"> a short description of the project. It can be a couple of sentences where you discuss the point in time during the course that you completed it, the topic of the project and potentially the tech stack.</w:t>
       </w:r>
     </w:p>
     <w:p>
@@ -954,7 +1035,27 @@
           <w:sz w:val="24"/>
           <w:szCs w:val="24"/>
         </w:rPr>
-        <w:t>Here include the information on where the deployed project can be found. If login details are needed to access the full project, make sure you include them.</w:t>
+        <w:t xml:space="preserve">Here </w:t>
+      </w:r>
+      <w:proofErr w:type="gramStart"/>
+      <w:r>
+        <w:rPr>
+          <w:rFonts w:ascii="Proxima Nova" w:eastAsia="Proxima Nova" w:hAnsi="Proxima Nova" w:cs="Proxima Nova"/>
+          <w:i/>
+          <w:sz w:val="24"/>
+          <w:szCs w:val="24"/>
+        </w:rPr>
+        <w:t>include</w:t>
+      </w:r>
+      <w:proofErr w:type="gramEnd"/>
+      <w:r>
+        <w:rPr>
+          <w:rFonts w:ascii="Proxima Nova" w:eastAsia="Proxima Nova" w:hAnsi="Proxima Nova" w:cs="Proxima Nova"/>
+          <w:i/>
+          <w:sz w:val="24"/>
+          <w:szCs w:val="24"/>
+        </w:rPr>
+        <w:t xml:space="preserve"> the information on where the deployed project can be found. If login details are needed to access the full project, make sure you include them.</w:t>
       </w:r>
     </w:p>
     <w:p>
@@ -1114,7 +1215,27 @@
           <w:sz w:val="24"/>
           <w:szCs w:val="24"/>
         </w:rPr>
-        <w:t>Explain how the reader accesses your code. Include a step by step approach.</w:t>
+        <w:t xml:space="preserve">Explain how the reader accesses your code. Include a </w:t>
+      </w:r>
+      <w:proofErr w:type="gramStart"/>
+      <w:r>
+        <w:rPr>
+          <w:rFonts w:ascii="Proxima Nova" w:eastAsia="Proxima Nova" w:hAnsi="Proxima Nova" w:cs="Proxima Nova"/>
+          <w:i/>
+          <w:sz w:val="24"/>
+          <w:szCs w:val="24"/>
+        </w:rPr>
+        <w:t>step by step</w:t>
+      </w:r>
+      <w:proofErr w:type="gramEnd"/>
+      <w:r>
+        <w:rPr>
+          <w:rFonts w:ascii="Proxima Nova" w:eastAsia="Proxima Nova" w:hAnsi="Proxima Nova" w:cs="Proxima Nova"/>
+          <w:i/>
+          <w:sz w:val="24"/>
+          <w:szCs w:val="24"/>
+        </w:rPr>
+        <w:t xml:space="preserve"> approach.</w:t>
       </w:r>
     </w:p>
     <w:p>
@@ -2260,7 +2381,23 @@
           <w:rFonts w:ascii="Proxima Nova" w:eastAsia="Proxima Nova" w:hAnsi="Proxima Nova" w:cs="Proxima Nova"/>
           <w:i/>
         </w:rPr>
-        <w:t xml:space="preserve"> as a way to walk the engineers through your approach and problem solving from the start of the project through to the end.</w:t>
+        <w:t xml:space="preserve"> </w:t>
+      </w:r>
+      <w:proofErr w:type="gramStart"/>
+      <w:r>
+        <w:rPr>
+          <w:rFonts w:ascii="Proxima Nova" w:eastAsia="Proxima Nova" w:hAnsi="Proxima Nova" w:cs="Proxima Nova"/>
+          <w:i/>
+        </w:rPr>
+        <w:t>as a way to</w:t>
+      </w:r>
+      <w:proofErr w:type="gramEnd"/>
+      <w:r>
+        <w:rPr>
+          <w:rFonts w:ascii="Proxima Nova" w:eastAsia="Proxima Nova" w:hAnsi="Proxima Nova" w:cs="Proxima Nova"/>
+          <w:i/>
+        </w:rPr>
+        <w:t xml:space="preserve"> walk the engineers through your approach and problem solving from the start of the project through to the end.</w:t>
       </w:r>
     </w:p>
     <w:p>
@@ -2307,7 +2444,23 @@
           <w:rFonts w:ascii="Proxima Nova" w:eastAsia="Proxima Nova" w:hAnsi="Proxima Nova" w:cs="Proxima Nova"/>
           <w:i/>
         </w:rPr>
-        <w:t>You don't need to document every single thing you coded, but walk them through the key sections of the project build.</w:t>
+        <w:t xml:space="preserve">You don't need to document </w:t>
+      </w:r>
+      <w:proofErr w:type="gramStart"/>
+      <w:r>
+        <w:rPr>
+          <w:rFonts w:ascii="Proxima Nova" w:eastAsia="Proxima Nova" w:hAnsi="Proxima Nova" w:cs="Proxima Nova"/>
+          <w:i/>
+        </w:rPr>
+        <w:t>every single thing</w:t>
+      </w:r>
+      <w:proofErr w:type="gramEnd"/>
+      <w:r>
+        <w:rPr>
+          <w:rFonts w:ascii="Proxima Nova" w:eastAsia="Proxima Nova" w:hAnsi="Proxima Nova" w:cs="Proxima Nova"/>
+          <w:i/>
+        </w:rPr>
+        <w:t xml:space="preserve"> you coded, but walk them through the key sections of the project build.</w:t>
       </w:r>
     </w:p>
     <w:p>
@@ -2353,7 +2506,39 @@
           <w:rFonts w:ascii="Proxima Nova" w:eastAsia="Proxima Nova" w:hAnsi="Proxima Nova" w:cs="Proxima Nova"/>
           <w:i/>
         </w:rPr>
-        <w:t>Some people will document the build/code process by discussing the key stages they worked on. Others will do a day by day guide. It’s entirely up to you how you structure this, as long as you discuss all the key things above.</w:t>
+        <w:t xml:space="preserve">Some people will document the build/code process by discussing the key stages they worked on. Others will do a </w:t>
+      </w:r>
+      <w:proofErr w:type="gramStart"/>
+      <w:r>
+        <w:rPr>
+          <w:rFonts w:ascii="Proxima Nova" w:eastAsia="Proxima Nova" w:hAnsi="Proxima Nova" w:cs="Proxima Nova"/>
+          <w:i/>
+        </w:rPr>
+        <w:t>day by day</w:t>
+      </w:r>
+      <w:proofErr w:type="gramEnd"/>
+      <w:r>
+        <w:rPr>
+          <w:rFonts w:ascii="Proxima Nova" w:eastAsia="Proxima Nova" w:hAnsi="Proxima Nova" w:cs="Proxima Nova"/>
+          <w:i/>
+        </w:rPr>
+        <w:t xml:space="preserve"> guide. It’s entirely up to you how you structure this, </w:t>
+      </w:r>
+      <w:proofErr w:type="gramStart"/>
+      <w:r>
+        <w:rPr>
+          <w:rFonts w:ascii="Proxima Nova" w:eastAsia="Proxima Nova" w:hAnsi="Proxima Nova" w:cs="Proxima Nova"/>
+          <w:i/>
+        </w:rPr>
+        <w:t>as long as</w:t>
+      </w:r>
+      <w:proofErr w:type="gramEnd"/>
+      <w:r>
+        <w:rPr>
+          <w:rFonts w:ascii="Proxima Nova" w:eastAsia="Proxima Nova" w:hAnsi="Proxima Nova" w:cs="Proxima Nova"/>
+          <w:i/>
+        </w:rPr>
+        <w:t xml:space="preserve"> you discuss all the key things above.</w:t>
       </w:r>
     </w:p>
     <w:p>
@@ -2511,7 +2696,23 @@
           <w:rFonts w:ascii="Proxima Nova" w:eastAsia="Proxima Nova" w:hAnsi="Proxima Nova" w:cs="Proxima Nova"/>
           <w:i/>
         </w:rPr>
-        <w:t xml:space="preserve">Here you will detail any particular challenges you encountered as you were coding the project. </w:t>
+        <w:t xml:space="preserve">Here you will detail any </w:t>
+      </w:r>
+      <w:proofErr w:type="gramStart"/>
+      <w:r>
+        <w:rPr>
+          <w:rFonts w:ascii="Proxima Nova" w:eastAsia="Proxima Nova" w:hAnsi="Proxima Nova" w:cs="Proxima Nova"/>
+          <w:i/>
+        </w:rPr>
+        <w:t>particular challenges</w:t>
+      </w:r>
+      <w:proofErr w:type="gramEnd"/>
+      <w:r>
+        <w:rPr>
+          <w:rFonts w:ascii="Proxima Nova" w:eastAsia="Proxima Nova" w:hAnsi="Proxima Nova" w:cs="Proxima Nova"/>
+          <w:i/>
+        </w:rPr>
+        <w:t xml:space="preserve"> you encountered as you were coding the project. </w:t>
       </w:r>
     </w:p>
     <w:p>
@@ -2637,8 +2838,17 @@
           <w:rFonts w:ascii="Proxima Nova" w:eastAsia="Proxima Nova" w:hAnsi="Proxima Nova" w:cs="Proxima Nova"/>
           <w:i/>
         </w:rPr>
-        <w:t>Tools/Tech you used</w:t>
-      </w:r>
+        <w:t xml:space="preserve">Tools/Tech you </w:t>
+      </w:r>
+      <w:proofErr w:type="gramStart"/>
+      <w:r>
+        <w:rPr>
+          <w:rFonts w:ascii="Proxima Nova" w:eastAsia="Proxima Nova" w:hAnsi="Proxima Nova" w:cs="Proxima Nova"/>
+          <w:i/>
+        </w:rPr>
+        <w:t>used</w:t>
+      </w:r>
+      <w:proofErr w:type="gramEnd"/>
     </w:p>
     <w:p>
       <w:pPr>
@@ -2727,7 +2937,112 @@
           <w:color w:val="FF0000"/>
         </w:rPr>
         <w:tab/>
-        <w:t>Which then had a knock on effect for the collisions</w:t>
+        <w:t xml:space="preserve">Which then had a </w:t>
+      </w:r>
+      <w:proofErr w:type="gramStart"/>
+      <w:r>
+        <w:rPr>
+          <w:rFonts w:ascii="Proxima Nova" w:eastAsia="Proxima Nova" w:hAnsi="Proxima Nova" w:cs="Proxima Nova"/>
+          <w:b/>
+          <w:color w:val="FF0000"/>
+        </w:rPr>
+        <w:t>knock on</w:t>
+      </w:r>
+      <w:proofErr w:type="gramEnd"/>
+      <w:r>
+        <w:rPr>
+          <w:rFonts w:ascii="Proxima Nova" w:eastAsia="Proxima Nova" w:hAnsi="Proxima Nova" w:cs="Proxima Nova"/>
+          <w:b/>
+          <w:color w:val="FF0000"/>
+        </w:rPr>
+        <w:t xml:space="preserve"> effect for the collisions</w:t>
+      </w:r>
+    </w:p>
+    <w:p>
+      <w:pPr>
+        <w:ind w:left="720"/>
+        <w:rPr>
+          <w:rFonts w:ascii="Proxima Nova" w:eastAsia="Proxima Nova" w:hAnsi="Proxima Nova" w:cs="Proxima Nova"/>
+          <w:b/>
+          <w:color w:val="FF0000"/>
+        </w:rPr>
+      </w:pPr>
+      <w:r>
+        <w:rPr>
+          <w:rFonts w:ascii="Proxima Nova" w:eastAsia="Proxima Nova" w:hAnsi="Proxima Nova" w:cs="Proxima Nova"/>
+          <w:b/>
+          <w:color w:val="FF0000"/>
+        </w:rPr>
+        <w:tab/>
+      </w:r>
+      <w:proofErr w:type="spellStart"/>
+      <w:r>
+        <w:rPr>
+          <w:rFonts w:ascii="Proxima Nova" w:eastAsia="Proxima Nova" w:hAnsi="Proxima Nova" w:cs="Proxima Nova"/>
+          <w:b/>
+          <w:color w:val="FF0000"/>
+        </w:rPr>
+        <w:t>clearInterval</w:t>
+      </w:r>
+      <w:proofErr w:type="spellEnd"/>
+      <w:r>
+        <w:rPr>
+          <w:rFonts w:ascii="Proxima Nova" w:eastAsia="Proxima Nova" w:hAnsi="Proxima Nova" w:cs="Proxima Nova"/>
+          <w:b/>
+          <w:color w:val="FF0000"/>
+        </w:rPr>
+        <w:t xml:space="preserve"> meant that if a rocket hit the top and there was another on the grid, the</w:t>
+      </w:r>
+      <w:r>
+        <w:rPr>
+          <w:rFonts w:ascii="Proxima Nova" w:eastAsia="Proxima Nova" w:hAnsi="Proxima Nova" w:cs="Proxima Nova"/>
+          <w:b/>
+          <w:color w:val="FF0000"/>
+        </w:rPr>
+        <w:t xml:space="preserve"> remaining one would freeze.</w:t>
+      </w:r>
+      <w:r>
+        <w:rPr>
+          <w:rFonts w:ascii="Proxima Nova" w:eastAsia="Proxima Nova" w:hAnsi="Proxima Nova" w:cs="Proxima Nova"/>
+          <w:b/>
+          <w:color w:val="FF0000"/>
+        </w:rPr>
+        <w:t xml:space="preserve"> </w:t>
+      </w:r>
+      <w:proofErr w:type="gramStart"/>
+      <w:r>
+        <w:rPr>
+          <w:rFonts w:ascii="Proxima Nova" w:eastAsia="Proxima Nova" w:hAnsi="Proxima Nova" w:cs="Proxima Nova"/>
+          <w:b/>
+          <w:color w:val="FF0000"/>
+        </w:rPr>
+        <w:t>So</w:t>
+      </w:r>
+      <w:proofErr w:type="gramEnd"/>
+      <w:r>
+        <w:rPr>
+          <w:rFonts w:ascii="Proxima Nova" w:eastAsia="Proxima Nova" w:hAnsi="Proxima Nova" w:cs="Proxima Nova"/>
+          <w:b/>
+          <w:color w:val="FF0000"/>
+        </w:rPr>
+        <w:t xml:space="preserve"> I changed that</w:t>
+      </w:r>
+    </w:p>
+    <w:p>
+      <w:pPr>
+        <w:rPr>
+          <w:rFonts w:ascii="Proxima Nova" w:eastAsia="Proxima Nova" w:hAnsi="Proxima Nova" w:cs="Proxima Nova"/>
+          <w:b/>
+          <w:color w:val="FF0000"/>
+        </w:rPr>
+      </w:pPr>
+      <w:r>
+        <w:rPr>
+          <w:rFonts w:ascii="Proxima Nova" w:eastAsia="Proxima Nova" w:hAnsi="Proxima Nova" w:cs="Proxima Nova"/>
+          <w:b/>
+          <w:color w:val="FF0000"/>
+        </w:rPr>
+        <w:t>focussing problem, had to change default behaviour of space bar as it was interfering with the start button</w:t>
       </w:r>
     </w:p>
     <w:p>
@@ -2946,8 +3261,17 @@
           <w:rFonts w:ascii="Proxima Nova" w:eastAsia="Proxima Nova" w:hAnsi="Proxima Nova" w:cs="Proxima Nova"/>
           <w:i/>
         </w:rPr>
-        <w:t>Interesting problem solving you did</w:t>
-      </w:r>
+        <w:t xml:space="preserve">Interesting problem solving you </w:t>
+      </w:r>
+      <w:proofErr w:type="gramStart"/>
+      <w:r>
+        <w:rPr>
+          <w:rFonts w:ascii="Proxima Nova" w:eastAsia="Proxima Nova" w:hAnsi="Proxima Nova" w:cs="Proxima Nova"/>
+          <w:i/>
+        </w:rPr>
+        <w:t>did</w:t>
+      </w:r>
+      <w:proofErr w:type="gramEnd"/>
     </w:p>
     <w:p>
       <w:pPr>
@@ -3365,7 +3689,6 @@
           <w:b/>
           <w:color w:val="FF0000"/>
         </w:rPr>
-        <w:lastRenderedPageBreak/>
         <w:t>Instructions</w:t>
       </w:r>
     </w:p>
@@ -3556,7 +3879,23 @@
           <w:rFonts w:ascii="Proxima Nova" w:eastAsia="Proxima Nova" w:hAnsi="Proxima Nova" w:cs="Proxima Nova"/>
           <w:i/>
         </w:rPr>
-        <w:t xml:space="preserve">It’s common to get to the end of your project and have ideas on what you would do if you have more time, as well as how you might improve it. </w:t>
+        <w:t xml:space="preserve">It’s common to get to the end of your project and have ideas on what you would do if you </w:t>
+      </w:r>
+      <w:proofErr w:type="gramStart"/>
+      <w:r>
+        <w:rPr>
+          <w:rFonts w:ascii="Proxima Nova" w:eastAsia="Proxima Nova" w:hAnsi="Proxima Nova" w:cs="Proxima Nova"/>
+          <w:i/>
+        </w:rPr>
+        <w:t>have</w:t>
+      </w:r>
+      <w:proofErr w:type="gramEnd"/>
+      <w:r>
+        <w:rPr>
+          <w:rFonts w:ascii="Proxima Nova" w:eastAsia="Proxima Nova" w:hAnsi="Proxima Nova" w:cs="Proxima Nova"/>
+          <w:i/>
+        </w:rPr>
+        <w:t xml:space="preserve"> more time, as well as how you might improve it. </w:t>
       </w:r>
     </w:p>
     <w:p>

</xml_diff>

<commit_message>
mvp done! bug check post project deadline
</commit_message>
<xml_diff>
--- a/Project 1 Readme.docx
+++ b/Project 1 Readme.docx
@@ -3042,8 +3042,18 @@
           <w:b/>
           <w:color w:val="FF0000"/>
         </w:rPr>
-        <w:t>focussing problem, had to change default behaviour of space bar as it was interfering with the start button</w:t>
-      </w:r>
+        <w:t xml:space="preserve">focussing problem, had to change default behaviour of space bar as it was interfering with the start </w:t>
+      </w:r>
+      <w:proofErr w:type="gramStart"/>
+      <w:r>
+        <w:rPr>
+          <w:rFonts w:ascii="Proxima Nova" w:eastAsia="Proxima Nova" w:hAnsi="Proxima Nova" w:cs="Proxima Nova"/>
+          <w:b/>
+          <w:color w:val="FF0000"/>
+        </w:rPr>
+        <w:t>button</w:t>
+      </w:r>
+      <w:proofErr w:type="gramEnd"/>
     </w:p>
     <w:p>
       <w:pPr>
@@ -3069,6 +3079,66 @@
           <w:color w:val="FF0000"/>
         </w:rPr>
         <w:t>Creating a loop for the alien movement.</w:t>
+      </w:r>
+    </w:p>
+    <w:p>
+      <w:pPr>
+        <w:rPr>
+          <w:rFonts w:ascii="Proxima Nova" w:eastAsia="Proxima Nova" w:hAnsi="Proxima Nova" w:cs="Proxima Nova"/>
+          <w:b/>
+          <w:color w:val="FF0000"/>
+        </w:rPr>
+      </w:pPr>
+    </w:p>
+    <w:p>
+      <w:pPr>
+        <w:rPr>
+          <w:rFonts w:ascii="Proxima Nova" w:eastAsia="Proxima Nova" w:hAnsi="Proxima Nova" w:cs="Proxima Nova"/>
+          <w:b/>
+          <w:color w:val="FF0000"/>
+        </w:rPr>
+      </w:pPr>
+      <w:r>
+        <w:rPr>
+          <w:rFonts w:ascii="Proxima Nova" w:eastAsia="Proxima Nova" w:hAnsi="Proxima Nova" w:cs="Proxima Nova"/>
+          <w:b/>
+          <w:color w:val="FF0000"/>
+        </w:rPr>
+        <w:t>Scope and every/some for the bottom of alien movement.</w:t>
+      </w:r>
+    </w:p>
+    <w:p>
+      <w:pPr>
+        <w:rPr>
+          <w:rFonts w:ascii="Proxima Nova" w:eastAsia="Proxima Nova" w:hAnsi="Proxima Nova" w:cs="Proxima Nova"/>
+          <w:b/>
+          <w:color w:val="FF0000"/>
+        </w:rPr>
+      </w:pPr>
+    </w:p>
+    <w:p>
+      <w:pPr>
+        <w:rPr>
+          <w:rFonts w:ascii="Proxima Nova" w:eastAsia="Proxima Nova" w:hAnsi="Proxima Nova" w:cs="Proxima Nova"/>
+          <w:b/>
+          <w:color w:val="FF0000"/>
+        </w:rPr>
+      </w:pPr>
+      <w:r>
+        <w:rPr>
+          <w:rFonts w:ascii="Proxima Nova" w:eastAsia="Proxima Nova" w:hAnsi="Proxima Nova" w:cs="Proxima Nova"/>
+          <w:b/>
+          <w:color w:val="FF0000"/>
+        </w:rPr>
+        <w:t xml:space="preserve">Timing – I should’ve got collisions done earlier, </w:t>
+      </w:r>
+      <w:r>
+        <w:rPr>
+          <w:rFonts w:ascii="Proxima Nova" w:eastAsia="Proxima Nova" w:hAnsi="Proxima Nova" w:cs="Proxima Nova"/>
+          <w:b/>
+          <w:color w:val="FF0000"/>
+        </w:rPr>
+        <w:t>rocket collisions especially.</w:t>
       </w:r>
     </w:p>
     <w:p>
@@ -3282,15 +3352,48 @@
         <w:rPr>
           <w:rFonts w:ascii="Proxima Nova" w:eastAsia="Proxima Nova" w:hAnsi="Proxima Nova" w:cs="Proxima Nova"/>
           <w:i/>
-        </w:rPr>
-      </w:pPr>
-      <w:r>
-        <w:rPr>
-          <w:rFonts w:ascii="Proxima Nova" w:eastAsia="Proxima Nova" w:hAnsi="Proxima Nova" w:cs="Proxima Nova"/>
-          <w:i/>
+          <w:highlight w:val="yellow"/>
+        </w:rPr>
+      </w:pPr>
+      <w:r>
+        <w:rPr>
+          <w:rFonts w:ascii="Proxima Nova" w:eastAsia="Proxima Nova" w:hAnsi="Proxima Nova" w:cs="Proxima Nova"/>
+          <w:i/>
+          <w:highlight w:val="yellow"/>
         </w:rPr>
         <w:t>Strong sections of code</w:t>
       </w:r>
+    </w:p>
+    <w:p>
+      <w:pPr>
+        <w:numPr>
+          <w:ilvl w:val="1"/>
+          <w:numId w:val="1"/>
+        </w:numPr>
+        <w:rPr>
+          <w:rFonts w:ascii="Proxima Nova" w:eastAsia="Proxima Nova" w:hAnsi="Proxima Nova" w:cs="Proxima Nova"/>
+          <w:i/>
+          <w:highlight w:val="yellow"/>
+        </w:rPr>
+      </w:pPr>
+      <w:r>
+        <w:rPr>
+          <w:rFonts w:ascii="Proxima Nova" w:eastAsia="Proxima Nova" w:hAnsi="Proxima Nova" w:cs="Proxima Nova"/>
+          <w:i/>
+          <w:highlight w:val="yellow"/>
+        </w:rPr>
+        <w:t xml:space="preserve">The randomised setups, and then how to set the end </w:t>
+      </w:r>
+      <w:proofErr w:type="gramStart"/>
+      <w:r>
+        <w:rPr>
+          <w:rFonts w:ascii="Proxima Nova" w:eastAsia="Proxima Nova" w:hAnsi="Proxima Nova" w:cs="Proxima Nova"/>
+          <w:i/>
+          <w:highlight w:val="yellow"/>
+        </w:rPr>
+        <w:t>game</w:t>
+      </w:r>
+      <w:proofErr w:type="gramEnd"/>
     </w:p>
     <w:p>
       <w:pPr>
@@ -3320,14 +3423,95 @@
         <w:rPr>
           <w:rFonts w:ascii="Proxima Nova" w:eastAsia="Proxima Nova" w:hAnsi="Proxima Nova" w:cs="Proxima Nova"/>
           <w:i/>
-        </w:rPr>
-      </w:pPr>
-      <w:r>
-        <w:rPr>
-          <w:rFonts w:ascii="Proxima Nova" w:eastAsia="Proxima Nova" w:hAnsi="Proxima Nova" w:cs="Proxima Nova"/>
-          <w:i/>
+          <w:highlight w:val="yellow"/>
+        </w:rPr>
+      </w:pPr>
+      <w:r>
+        <w:rPr>
+          <w:rFonts w:ascii="Proxima Nova" w:eastAsia="Proxima Nova" w:hAnsi="Proxima Nova" w:cs="Proxima Nova"/>
+          <w:i/>
+          <w:highlight w:val="yellow"/>
         </w:rPr>
         <w:t>Visual design of the project</w:t>
+      </w:r>
+    </w:p>
+    <w:p>
+      <w:pPr>
+        <w:rPr>
+          <w:rFonts w:ascii="Proxima Nova" w:eastAsia="Proxima Nova" w:hAnsi="Proxima Nova" w:cs="Proxima Nova"/>
+          <w:i/>
+          <w:highlight w:val="yellow"/>
+        </w:rPr>
+      </w:pPr>
+      <w:r>
+        <w:rPr>
+          <w:rFonts w:ascii="Proxima Nova" w:eastAsia="Proxima Nova" w:hAnsi="Proxima Nova" w:cs="Proxima Nova"/>
+          <w:i/>
+          <w:highlight w:val="yellow"/>
+        </w:rPr>
+        <w:t xml:space="preserve">The visuals, playing around with gridding and stuff, getting the endgame tiles to look just </w:t>
+      </w:r>
+      <w:proofErr w:type="gramStart"/>
+      <w:r>
+        <w:rPr>
+          <w:rFonts w:ascii="Proxima Nova" w:eastAsia="Proxima Nova" w:hAnsi="Proxima Nova" w:cs="Proxima Nova"/>
+          <w:i/>
+          <w:highlight w:val="yellow"/>
+        </w:rPr>
+        <w:t>right</w:t>
+      </w:r>
+      <w:proofErr w:type="gramEnd"/>
+    </w:p>
+    <w:p>
+      <w:pPr>
+        <w:rPr>
+          <w:rFonts w:ascii="Proxima Nova" w:eastAsia="Proxima Nova" w:hAnsi="Proxima Nova" w:cs="Proxima Nova"/>
+          <w:i/>
+          <w:highlight w:val="yellow"/>
+        </w:rPr>
+      </w:pPr>
+      <w:r>
+        <w:rPr>
+          <w:rFonts w:ascii="Proxima Nova" w:eastAsia="Proxima Nova" w:hAnsi="Proxima Nova" w:cs="Proxima Nova"/>
+          <w:i/>
+          <w:highlight w:val="yellow"/>
+        </w:rPr>
+        <w:t xml:space="preserve">Making my own icons and sound, super </w:t>
+      </w:r>
+      <w:proofErr w:type="spellStart"/>
+      <w:r>
+        <w:rPr>
+          <w:rFonts w:ascii="Proxima Nova" w:eastAsia="Proxima Nova" w:hAnsi="Proxima Nova" w:cs="Proxima Nova"/>
+          <w:i/>
+          <w:highlight w:val="yellow"/>
+        </w:rPr>
+        <w:t>super</w:t>
+      </w:r>
+      <w:proofErr w:type="spellEnd"/>
+      <w:r>
+        <w:rPr>
+          <w:rFonts w:ascii="Proxima Nova" w:eastAsia="Proxima Nova" w:hAnsi="Proxima Nova" w:cs="Proxima Nova"/>
+          <w:i/>
+          <w:highlight w:val="yellow"/>
+        </w:rPr>
+        <w:t xml:space="preserve"> rewarding</w:t>
+      </w:r>
+    </w:p>
+    <w:p>
+      <w:pPr>
+        <w:rPr>
+          <w:rFonts w:ascii="Proxima Nova" w:eastAsia="Proxima Nova" w:hAnsi="Proxima Nova" w:cs="Proxima Nova"/>
+          <w:i/>
+          <w:highlight w:val="yellow"/>
+        </w:rPr>
+      </w:pPr>
+      <w:r>
+        <w:rPr>
+          <w:rFonts w:ascii="Proxima Nova" w:eastAsia="Proxima Nova" w:hAnsi="Proxima Nova" w:cs="Proxima Nova"/>
+          <w:i/>
+          <w:highlight w:val="yellow"/>
+        </w:rPr>
+        <w:t>Playing around with padding to create the red effect at the start.</w:t>
       </w:r>
     </w:p>
     <w:p>
@@ -3536,6 +3720,73 @@
           <w:i/>
         </w:rPr>
         <w:t xml:space="preserve">What Technologies/Tools do you now feel more confident with? Tell them specifically what you learnt about these. </w:t>
+      </w:r>
+    </w:p>
+    <w:p>
+      <w:pPr>
+        <w:numPr>
+          <w:ilvl w:val="1"/>
+          <w:numId w:val="8"/>
+        </w:numPr>
+        <w:rPr>
+          <w:rFonts w:ascii="Proxima Nova" w:eastAsia="Proxima Nova" w:hAnsi="Proxima Nova" w:cs="Proxima Nova"/>
+          <w:i/>
+        </w:rPr>
+      </w:pPr>
+      <w:r>
+        <w:rPr>
+          <w:rFonts w:ascii="Proxima Nova" w:eastAsia="Proxima Nova" w:hAnsi="Proxima Nova" w:cs="Proxima Nova"/>
+          <w:i/>
+        </w:rPr>
+        <w:lastRenderedPageBreak/>
+        <w:t>For Each.</w:t>
+      </w:r>
+    </w:p>
+    <w:p>
+      <w:pPr>
+        <w:numPr>
+          <w:ilvl w:val="1"/>
+          <w:numId w:val="8"/>
+        </w:numPr>
+        <w:rPr>
+          <w:rFonts w:ascii="Proxima Nova" w:eastAsia="Proxima Nova" w:hAnsi="Proxima Nova" w:cs="Proxima Nova"/>
+          <w:i/>
+        </w:rPr>
+      </w:pPr>
+      <w:r>
+        <w:rPr>
+          <w:rFonts w:ascii="Proxima Nova" w:eastAsia="Proxima Nova" w:hAnsi="Proxima Nova" w:cs="Proxima Nova"/>
+          <w:i/>
+        </w:rPr>
+        <w:t xml:space="preserve">Intervals, especially scoping with </w:t>
+      </w:r>
+      <w:proofErr w:type="gramStart"/>
+      <w:r>
+        <w:rPr>
+          <w:rFonts w:ascii="Proxima Nova" w:eastAsia="Proxima Nova" w:hAnsi="Proxima Nova" w:cs="Proxima Nova"/>
+          <w:i/>
+        </w:rPr>
+        <w:t>intervals</w:t>
+      </w:r>
+      <w:proofErr w:type="gramEnd"/>
+    </w:p>
+    <w:p>
+      <w:pPr>
+        <w:numPr>
+          <w:ilvl w:val="1"/>
+          <w:numId w:val="8"/>
+        </w:numPr>
+        <w:rPr>
+          <w:rFonts w:ascii="Proxima Nova" w:eastAsia="Proxima Nova" w:hAnsi="Proxima Nova" w:cs="Proxima Nova"/>
+          <w:i/>
+        </w:rPr>
+      </w:pPr>
+      <w:r>
+        <w:rPr>
+          <w:rFonts w:ascii="Proxima Nova" w:eastAsia="Proxima Nova" w:hAnsi="Proxima Nova" w:cs="Proxima Nova"/>
+          <w:i/>
+        </w:rPr>
+        <w:t>CSS and the creative potentials</w:t>
       </w:r>
     </w:p>
     <w:p>

</xml_diff>